<commit_message>
migração do repositório da bandtec
</commit_message>
<xml_diff>
--- a/documentacao/Contexto/Contexto do projeto.docx
+++ b/documentacao/Contexto/Contexto do projeto.docx
@@ -25,17 +25,163 @@
     </w:p>
     <w:p>
       <w:pPr>
-        <w:rPr>
-          <w:b/>
-          <w:bCs/>
-          <w:sz w:val="32"/>
-          <w:szCs w:val="32"/>
-          <w:u w:val="single"/>
+        <w:jc w:val="both"/>
+        <w:rPr>
+          <w:sz w:val="28"/>
+          <w:szCs w:val="28"/>
         </w:rPr>
       </w:pPr>
+      <w:r>
+        <w:rPr>
+          <w:sz w:val="28"/>
+          <w:szCs w:val="28"/>
+        </w:rPr>
+        <w:t>Pensamos em um</w:t>
+      </w:r>
+      <w:r>
+        <w:rPr>
+          <w:sz w:val="28"/>
+          <w:szCs w:val="28"/>
+        </w:rPr>
+        <w:t>a Aplicação</w:t>
+      </w:r>
+      <w:r>
+        <w:rPr>
+          <w:sz w:val="28"/>
+          <w:szCs w:val="28"/>
+        </w:rPr>
+        <w:t xml:space="preserve"> Web/Aplicativo, onde podemos automatizar todo o sistema dos </w:t>
+      </w:r>
+      <w:r>
+        <w:rPr>
+          <w:sz w:val="28"/>
+          <w:szCs w:val="28"/>
+        </w:rPr>
+        <w:t>d</w:t>
+      </w:r>
+      <w:r>
+        <w:rPr>
+          <w:sz w:val="28"/>
+          <w:szCs w:val="28"/>
+        </w:rPr>
+        <w:t>onos de quadras</w:t>
+      </w:r>
+      <w:r>
+        <w:rPr>
+          <w:sz w:val="28"/>
+          <w:szCs w:val="28"/>
+        </w:rPr>
+        <w:t xml:space="preserve"> para facilitar o seu serviço</w:t>
+      </w:r>
+      <w:r>
+        <w:rPr>
+          <w:sz w:val="28"/>
+          <w:szCs w:val="28"/>
+        </w:rPr>
+        <w:t xml:space="preserve"> e</w:t>
+      </w:r>
+      <w:r>
+        <w:rPr>
+          <w:sz w:val="28"/>
+          <w:szCs w:val="28"/>
+        </w:rPr>
+        <w:t xml:space="preserve"> como</w:t>
+      </w:r>
+      <w:r>
+        <w:rPr>
+          <w:sz w:val="28"/>
+          <w:szCs w:val="28"/>
+        </w:rPr>
+        <w:t xml:space="preserve"> o cliente pode entrar nesse site </w:t>
+      </w:r>
+      <w:r>
+        <w:rPr>
+          <w:sz w:val="28"/>
+          <w:szCs w:val="28"/>
+        </w:rPr>
+        <w:t>para</w:t>
+      </w:r>
+      <w:r>
+        <w:rPr>
+          <w:sz w:val="28"/>
+          <w:szCs w:val="28"/>
+        </w:rPr>
+        <w:t xml:space="preserve"> agendar o seu horário ou contratar um plano sem precisar ir as </w:t>
+      </w:r>
+      <w:r>
+        <w:rPr>
+          <w:sz w:val="28"/>
+          <w:szCs w:val="28"/>
+        </w:rPr>
+        <w:t>q</w:t>
+      </w:r>
+      <w:r>
+        <w:rPr>
+          <w:sz w:val="28"/>
+          <w:szCs w:val="28"/>
+        </w:rPr>
+        <w:t>uadras esportivas</w:t>
+      </w:r>
+      <w:r>
+        <w:rPr>
+          <w:sz w:val="28"/>
+          <w:szCs w:val="28"/>
+        </w:rPr>
+        <w:t>.</w:t>
+      </w:r>
+      <w:r>
+        <w:rPr>
+          <w:sz w:val="28"/>
+          <w:szCs w:val="28"/>
+        </w:rPr>
+        <w:t xml:space="preserve"> </w:t>
+      </w:r>
+      <w:r>
+        <w:rPr>
+          <w:sz w:val="28"/>
+          <w:szCs w:val="28"/>
+        </w:rPr>
+        <w:t xml:space="preserve">Assim evitando que o cliente perca </w:t>
+      </w:r>
+      <w:r>
+        <w:rPr>
+          <w:sz w:val="28"/>
+          <w:szCs w:val="28"/>
+        </w:rPr>
+        <w:t xml:space="preserve">um tempo para ir até lá e verificar se tem algum </w:t>
+      </w:r>
+      <w:r>
+        <w:rPr>
+          <w:sz w:val="28"/>
+          <w:szCs w:val="28"/>
+        </w:rPr>
+        <w:t xml:space="preserve">dia ou </w:t>
+      </w:r>
+      <w:r>
+        <w:rPr>
+          <w:sz w:val="28"/>
+          <w:szCs w:val="28"/>
+        </w:rPr>
+        <w:t>horário disponível</w:t>
+      </w:r>
+      <w:r>
+        <w:rPr>
+          <w:sz w:val="28"/>
+          <w:szCs w:val="28"/>
+        </w:rPr>
+        <w:t>.</w:t>
+      </w:r>
+      <w:r>
+        <w:rPr>
+          <w:sz w:val="28"/>
+          <w:szCs w:val="28"/>
+        </w:rPr>
+        <w:t xml:space="preserve"> </w:t>
+      </w:r>
     </w:p>
     <w:p>
       <w:pPr>
+        <w:jc w:val="both"/>
         <w:rPr>
           <w:sz w:val="28"/>
           <w:szCs w:val="28"/>
@@ -46,28 +192,77 @@
           <w:sz w:val="28"/>
           <w:szCs w:val="28"/>
         </w:rPr>
-        <w:t xml:space="preserve">O Aplicativo de reservas de quadras esportivas, aonde nesse </w:t>
-      </w:r>
-      <w:r>
-        <w:rPr>
-          <w:sz w:val="28"/>
-          <w:szCs w:val="28"/>
-        </w:rPr>
-        <w:t>Web/Aplicativo</w:t>
-      </w:r>
-      <w:r>
-        <w:rPr>
-          <w:sz w:val="28"/>
-          <w:szCs w:val="28"/>
-        </w:rPr>
-        <w:t xml:space="preserve"> o </w:t>
-      </w:r>
-      <w:r>
-        <w:rPr>
-          <w:sz w:val="28"/>
-          <w:szCs w:val="28"/>
-        </w:rPr>
-        <w:t>usuário</w:t>
+        <w:t>Baseado nisso,</w:t>
+      </w:r>
+      <w:r>
+        <w:rPr>
+          <w:sz w:val="28"/>
+          <w:szCs w:val="28"/>
+        </w:rPr>
+        <w:t xml:space="preserve"> pensamos na ideia de criar esse </w:t>
+      </w:r>
+      <w:r>
+        <w:rPr>
+          <w:sz w:val="28"/>
+          <w:szCs w:val="28"/>
+        </w:rPr>
+        <w:t>S</w:t>
+      </w:r>
+      <w:r>
+        <w:rPr>
+          <w:sz w:val="28"/>
+          <w:szCs w:val="28"/>
+        </w:rPr>
+        <w:t>ite/</w:t>
+      </w:r>
+      <w:r>
+        <w:rPr>
+          <w:sz w:val="28"/>
+          <w:szCs w:val="28"/>
+        </w:rPr>
+        <w:t>A</w:t>
+      </w:r>
+      <w:r>
+        <w:rPr>
+          <w:sz w:val="28"/>
+          <w:szCs w:val="28"/>
+        </w:rPr>
+        <w:t xml:space="preserve">pp aonde os </w:t>
+      </w:r>
+      <w:r>
+        <w:rPr>
+          <w:sz w:val="28"/>
+          <w:szCs w:val="28"/>
+        </w:rPr>
+        <w:t>d</w:t>
+      </w:r>
+      <w:r>
+        <w:rPr>
+          <w:sz w:val="28"/>
+          <w:szCs w:val="28"/>
+        </w:rPr>
+        <w:t>onos de quadras possam cadastrar suas quadras, horários</w:t>
+      </w:r>
+      <w:r>
+        <w:rPr>
+          <w:sz w:val="28"/>
+          <w:szCs w:val="28"/>
+        </w:rPr>
+        <w:t xml:space="preserve">, </w:t>
+      </w:r>
+      <w:r>
+        <w:rPr>
+          <w:sz w:val="28"/>
+          <w:szCs w:val="28"/>
+        </w:rPr>
+        <w:t>dias disponíveis e criar o seu plano mensal ou o valor avulso</w:t>
+      </w:r>
+      <w:r>
+        <w:rPr>
+          <w:sz w:val="28"/>
+          <w:szCs w:val="28"/>
+        </w:rPr>
+        <w:t>.</w:t>
       </w:r>
       <w:r>
         <w:rPr>
@@ -81,112 +276,275 @@
           <w:sz w:val="28"/>
           <w:szCs w:val="28"/>
         </w:rPr>
-        <w:t>também</w:t>
-      </w:r>
-      <w:r>
-        <w:rPr>
-          <w:sz w:val="28"/>
-          <w:szCs w:val="28"/>
-        </w:rPr>
-        <w:t xml:space="preserve"> consegue, fazer o aluguel de bolas, compras de consumos, e verificar o valor de todo o gasto, e ainda aonde nesse aplicativo ele tem algumas </w:t>
-      </w:r>
-      <w:r>
-        <w:rPr>
-          <w:sz w:val="28"/>
-          <w:szCs w:val="28"/>
-        </w:rPr>
-        <w:t>funções</w:t>
-      </w:r>
-      <w:r>
-        <w:rPr>
-          <w:sz w:val="28"/>
-          <w:szCs w:val="28"/>
-        </w:rPr>
-        <w:t xml:space="preserve"> de dividir o valor entre as pessoas que alugaram a quadra e de quanto vai ficar o valor para cada </w:t>
-      </w:r>
-      <w:r>
-        <w:rPr>
-          <w:sz w:val="28"/>
-          <w:szCs w:val="28"/>
-        </w:rPr>
-        <w:t>usuário</w:t>
-      </w:r>
-      <w:r>
-        <w:rPr>
-          <w:sz w:val="28"/>
-          <w:szCs w:val="28"/>
-        </w:rPr>
-        <w:t xml:space="preserve"> que alugou a quadra, e com isso o </w:t>
-      </w:r>
-      <w:r>
-        <w:rPr>
-          <w:sz w:val="28"/>
-          <w:szCs w:val="28"/>
-        </w:rPr>
-        <w:t>usuário</w:t>
-      </w:r>
-      <w:r>
-        <w:rPr>
-          <w:sz w:val="28"/>
-          <w:szCs w:val="28"/>
-        </w:rPr>
-        <w:t xml:space="preserve"> tem todo o controle do que foi gasto como o administrador </w:t>
-      </w:r>
-      <w:r>
-        <w:rPr>
-          <w:sz w:val="28"/>
-          <w:szCs w:val="28"/>
-        </w:rPr>
-        <w:t>também</w:t>
-      </w:r>
-      <w:r>
-        <w:rPr>
-          <w:sz w:val="28"/>
-          <w:szCs w:val="28"/>
-        </w:rPr>
-        <w:t xml:space="preserve">, e o administrador consegue ter todo um planejamento e do seu </w:t>
-      </w:r>
-      <w:r>
-        <w:rPr>
-          <w:sz w:val="28"/>
-          <w:szCs w:val="28"/>
-        </w:rPr>
-        <w:t>negócio</w:t>
-      </w:r>
-      <w:r>
-        <w:rPr>
-          <w:sz w:val="28"/>
-          <w:szCs w:val="28"/>
-        </w:rPr>
-        <w:t xml:space="preserve"> e assim atualizar ele para a </w:t>
-      </w:r>
-      <w:r>
-        <w:rPr>
-          <w:sz w:val="28"/>
-          <w:szCs w:val="28"/>
-        </w:rPr>
-        <w:t>tecnologia</w:t>
-      </w:r>
-      <w:r>
-        <w:rPr>
-          <w:sz w:val="28"/>
-          <w:szCs w:val="28"/>
-        </w:rPr>
-        <w:t xml:space="preserve"> e ter todo o controle do seu </w:t>
-      </w:r>
-      <w:r>
-        <w:rPr>
-          <w:sz w:val="28"/>
-          <w:szCs w:val="28"/>
-        </w:rPr>
-        <w:t>negócio</w:t>
-      </w:r>
-      <w:r>
-        <w:rPr>
-          <w:sz w:val="28"/>
-          <w:szCs w:val="28"/>
-        </w:rPr>
-        <w:t xml:space="preserve"> na sua mão.</w:t>
+        <w:t>Também é possível que ele informe se</w:t>
+      </w:r>
+      <w:r>
+        <w:rPr>
+          <w:sz w:val="28"/>
+          <w:szCs w:val="28"/>
+        </w:rPr>
+        <w:t xml:space="preserve"> o local tem alguma lanchonete ou equipamentos disponíveis para alugar na hora.</w:t>
+      </w:r>
+    </w:p>
+    <w:p>
+      <w:pPr>
+        <w:jc w:val="both"/>
+        <w:rPr>
+          <w:sz w:val="28"/>
+          <w:szCs w:val="28"/>
+        </w:rPr>
+      </w:pPr>
+      <w:r>
+        <w:rPr>
+          <w:sz w:val="28"/>
+          <w:szCs w:val="28"/>
+        </w:rPr>
+        <w:t>E</w:t>
+      </w:r>
+      <w:r>
+        <w:rPr>
+          <w:sz w:val="28"/>
+          <w:szCs w:val="28"/>
+        </w:rPr>
+        <w:t xml:space="preserve"> pensando no </w:t>
+      </w:r>
+      <w:r>
+        <w:rPr>
+          <w:sz w:val="28"/>
+          <w:szCs w:val="28"/>
+        </w:rPr>
+        <w:t>cliente final,</w:t>
+      </w:r>
+      <w:r>
+        <w:rPr>
+          <w:sz w:val="28"/>
+          <w:szCs w:val="28"/>
+        </w:rPr>
+        <w:t xml:space="preserve"> na qual</w:t>
+      </w:r>
+      <w:r>
+        <w:rPr>
+          <w:sz w:val="28"/>
+          <w:szCs w:val="28"/>
+        </w:rPr>
+        <w:t xml:space="preserve"> também estaríamos automatizando esse sistema</w:t>
+      </w:r>
+      <w:r>
+        <w:rPr>
+          <w:sz w:val="28"/>
+          <w:szCs w:val="28"/>
+        </w:rPr>
+        <w:t>, ele</w:t>
+      </w:r>
+      <w:r>
+        <w:rPr>
+          <w:sz w:val="28"/>
+          <w:szCs w:val="28"/>
+        </w:rPr>
+        <w:t xml:space="preserve"> economizaria no tempo de locomoção até o lugar</w:t>
+      </w:r>
+      <w:r>
+        <w:rPr>
+          <w:sz w:val="28"/>
+          <w:szCs w:val="28"/>
+        </w:rPr>
+        <w:t>, em que</w:t>
+      </w:r>
+      <w:r>
+        <w:rPr>
+          <w:sz w:val="28"/>
+          <w:szCs w:val="28"/>
+        </w:rPr>
+        <w:t xml:space="preserve"> </w:t>
+      </w:r>
+      <w:r>
+        <w:rPr>
+          <w:sz w:val="28"/>
+          <w:szCs w:val="28"/>
+        </w:rPr>
+        <w:t>muitas</w:t>
+      </w:r>
+      <w:r>
+        <w:rPr>
+          <w:sz w:val="28"/>
+          <w:szCs w:val="28"/>
+        </w:rPr>
+        <w:t xml:space="preserve"> vezes</w:t>
+      </w:r>
+      <w:r>
+        <w:rPr>
+          <w:sz w:val="28"/>
+          <w:szCs w:val="28"/>
+        </w:rPr>
+        <w:t xml:space="preserve"> ele iria até o local </w:t>
+      </w:r>
+      <w:r>
+        <w:rPr>
+          <w:sz w:val="28"/>
+          <w:szCs w:val="28"/>
+        </w:rPr>
+        <w:t>e não encontrava horários disponíveis.</w:t>
+      </w:r>
+      <w:r>
+        <w:rPr>
+          <w:sz w:val="28"/>
+          <w:szCs w:val="28"/>
+        </w:rPr>
+        <w:t xml:space="preserve"> </w:t>
+      </w:r>
+      <w:r>
+        <w:rPr>
+          <w:sz w:val="28"/>
+          <w:szCs w:val="28"/>
+        </w:rPr>
+        <w:t>C</w:t>
+      </w:r>
+      <w:r>
+        <w:rPr>
+          <w:sz w:val="28"/>
+          <w:szCs w:val="28"/>
+        </w:rPr>
+        <w:t xml:space="preserve">om isso basta ele entrar no </w:t>
+      </w:r>
+      <w:r>
+        <w:rPr>
+          <w:sz w:val="28"/>
+          <w:szCs w:val="28"/>
+        </w:rPr>
+        <w:t>s</w:t>
+      </w:r>
+      <w:r>
+        <w:rPr>
+          <w:sz w:val="28"/>
+          <w:szCs w:val="28"/>
+        </w:rPr>
+        <w:t xml:space="preserve">ite, fazer o seu </w:t>
+      </w:r>
+      <w:r>
+        <w:rPr>
+          <w:sz w:val="28"/>
+          <w:szCs w:val="28"/>
+        </w:rPr>
+        <w:t>c</w:t>
+      </w:r>
+      <w:r>
+        <w:rPr>
+          <w:sz w:val="28"/>
+          <w:szCs w:val="28"/>
+        </w:rPr>
+        <w:t>adastro</w:t>
+      </w:r>
+      <w:r>
+        <w:rPr>
+          <w:sz w:val="28"/>
+          <w:szCs w:val="28"/>
+        </w:rPr>
+        <w:t>, fazer</w:t>
+      </w:r>
+      <w:r>
+        <w:rPr>
+          <w:sz w:val="28"/>
+          <w:szCs w:val="28"/>
+        </w:rPr>
+        <w:t xml:space="preserve"> o login,</w:t>
+      </w:r>
+      <w:r>
+        <w:rPr>
+          <w:sz w:val="28"/>
+          <w:szCs w:val="28"/>
+        </w:rPr>
+        <w:t xml:space="preserve"> e</w:t>
+      </w:r>
+      <w:r>
+        <w:rPr>
+          <w:sz w:val="28"/>
+          <w:szCs w:val="28"/>
+        </w:rPr>
+        <w:t xml:space="preserve"> </w:t>
+      </w:r>
+      <w:r>
+        <w:rPr>
+          <w:sz w:val="28"/>
+          <w:szCs w:val="28"/>
+        </w:rPr>
+        <w:t>ver</w:t>
+      </w:r>
+      <w:r>
+        <w:rPr>
+          <w:sz w:val="28"/>
+          <w:szCs w:val="28"/>
+        </w:rPr>
+        <w:t xml:space="preserve"> as </w:t>
+      </w:r>
+      <w:r>
+        <w:rPr>
+          <w:sz w:val="28"/>
+          <w:szCs w:val="28"/>
+        </w:rPr>
+        <w:t>q</w:t>
+      </w:r>
+      <w:r>
+        <w:rPr>
+          <w:sz w:val="28"/>
+          <w:szCs w:val="28"/>
+        </w:rPr>
+        <w:t xml:space="preserve">uadras disponíveis na sua região </w:t>
+      </w:r>
+      <w:r>
+        <w:rPr>
+          <w:sz w:val="28"/>
+          <w:szCs w:val="28"/>
+        </w:rPr>
+        <w:t>com os</w:t>
+      </w:r>
+      <w:r>
+        <w:rPr>
+          <w:sz w:val="28"/>
+          <w:szCs w:val="28"/>
+        </w:rPr>
+        <w:t xml:space="preserve"> melhor</w:t>
+      </w:r>
+      <w:r>
+        <w:rPr>
+          <w:sz w:val="28"/>
+          <w:szCs w:val="28"/>
+        </w:rPr>
+        <w:t>es</w:t>
+      </w:r>
+      <w:r>
+        <w:rPr>
+          <w:sz w:val="28"/>
+          <w:szCs w:val="28"/>
+        </w:rPr>
+        <w:t xml:space="preserve"> preço</w:t>
+      </w:r>
+      <w:r>
+        <w:rPr>
+          <w:sz w:val="28"/>
+          <w:szCs w:val="28"/>
+        </w:rPr>
+        <w:t>s</w:t>
+      </w:r>
+      <w:r>
+        <w:rPr>
+          <w:sz w:val="28"/>
+          <w:szCs w:val="28"/>
+        </w:rPr>
+        <w:t xml:space="preserve"> e horários </w:t>
+      </w:r>
+      <w:r>
+        <w:rPr>
+          <w:sz w:val="28"/>
+          <w:szCs w:val="28"/>
+        </w:rPr>
+        <w:t>adequados</w:t>
+      </w:r>
+      <w:r>
+        <w:rPr>
+          <w:sz w:val="28"/>
+          <w:szCs w:val="28"/>
+        </w:rPr>
+        <w:t>.</w:t>
       </w:r>
     </w:p>
     <w:sectPr>

</xml_diff>